<commit_message>
Progress on report 3
</commit_message>
<xml_diff>
--- a/bscheibe_Assignment4.docx
+++ b/bscheibe_Assignment4.docx
@@ -660,14 +660,13 @@
         <w:rPr>
           <w:rFonts w:ascii="Times New Roman" w:hAnsi="Times New Roman"/>
         </w:rPr>
-        <w:t xml:space="preserve"> Note that the life expectancy for males (80) and females (84) in Canada differs by approximately four years (</w:t>
-      </w:r>
-      <w:r>
-        <w:rPr>
-          <w:rFonts w:ascii="Times New Roman" w:hAnsi="Times New Roman"/>
-          <w:b/>
-        </w:rPr>
-        <w:t>source</w:t>
+        <w:t xml:space="preserve"> Note that the life expectancy for males (80) and females (84) in Canada differs by approximately four years </w:t>
+      </w:r>
+      <w:r>
+        <w:rPr>
+          <w:rFonts w:ascii="Times New Roman" w:hAnsi="Times New Roman"/>
+        </w:rPr>
+        <w:t>(News, 2014</w:t>
       </w:r>
       <w:r>
         <w:rPr>
@@ -814,7 +813,19 @@
         <w:rPr>
           <w:rFonts w:ascii="Times New Roman" w:hAnsi="Times New Roman"/>
         </w:rPr>
-        <w:t>Another interesting point to note is that there are 105 males born for every 100 females (source). Males could therefore have a lower life expectancy so that the number of females and males at reproduction time would be equal.</w:t>
+        <w:t>Another interesting point to note is that there are 105 males bo</w:t>
+      </w:r>
+      <w:r>
+        <w:rPr>
+          <w:rFonts w:ascii="Times New Roman" w:hAnsi="Times New Roman"/>
+        </w:rPr>
+        <w:t>rn for every 100 females (Scientific America, 2004</w:t>
+      </w:r>
+      <w:r>
+        <w:rPr>
+          <w:rFonts w:ascii="Times New Roman" w:hAnsi="Times New Roman"/>
+        </w:rPr>
+        <w:t>). Males could therefore have a lower life expectancy so that the number of females and males at reproduction time would be equal.</w:t>
       </w:r>
     </w:p>
     <w:p>
@@ -829,7 +840,21 @@
         <w:rPr>
           <w:rFonts w:ascii="Times New Roman" w:hAnsi="Times New Roman"/>
         </w:rPr>
-        <w:t xml:space="preserve">All in all I set the eugeric cutoff age as I did for a couple reasons. For one I wanted it to be higher than the life expectancy for Canada. The life expectancy is in essence a balance between those that died a eugeric death and those that did not. If I had set the eugeric cutoff to be equal to the life expectancy I would have had to assume the standard deviation of population was close to zero. This is not the case (source). </w:t>
+        <w:t>All in all I set the eugeric cutoff age as I did for a couple reasons. For one I wanted it to be higher than the life expectancy for Canada. The life expectancy is in essence a balance between those that died a eugeric death and those that did not. If I had set the eugeric cutoff to be equal to the life expectancy I would have had to assume the standard deviation of population was close to ze</w:t>
+      </w:r>
+      <w:r>
+        <w:rPr>
+          <w:rFonts w:ascii="Times New Roman" w:hAnsi="Times New Roman"/>
+        </w:rPr>
+        <w:t>ro. This is not the case (MacQueen, 2014</w:t>
+      </w:r>
+      <w:bookmarkStart w:id="0" w:name="_GoBack"/>
+      <w:bookmarkEnd w:id="0"/>
+      <w:r>
+        <w:rPr>
+          <w:rFonts w:ascii="Times New Roman" w:hAnsi="Times New Roman"/>
+        </w:rPr>
+        <w:t xml:space="preserve">). </w:t>
       </w:r>
       <w:r>
         <w:rPr>
@@ -1805,9 +1830,9 @@
           <w:noProof/>
         </w:rPr>
         <w:drawing>
-          <wp:inline distT="0" distB="0" distL="0" distR="0" wp14:anchorId="2F35D142" wp14:editId="5DCA25BC">
-            <wp:extent cx="5486400" cy="2787015"/>
-            <wp:effectExtent l="0" t="0" r="25400" b="32385"/>
+          <wp:inline distT="0" distB="0" distL="0" distR="0" wp14:anchorId="2F35D142" wp14:editId="63BE07FE">
+            <wp:extent cx="5595836" cy="3180715"/>
+            <wp:effectExtent l="0" t="0" r="17780" b="19685"/>
             <wp:docPr id="2" name="Chart 2"/>
             <wp:cNvGraphicFramePr/>
             <a:graphic xmlns:a="http://schemas.openxmlformats.org/drawingml/2006/main">
@@ -4919,7 +4944,7 @@
           <w:noProof/>
         </w:rPr>
         <w:drawing>
-          <wp:inline distT="0" distB="0" distL="0" distR="0" wp14:anchorId="4A7E53AD" wp14:editId="2D804204">
+          <wp:inline distT="0" distB="0" distL="0" distR="0" wp14:anchorId="4A7E53AD" wp14:editId="0C4574AB">
             <wp:extent cx="5486400" cy="3200400"/>
             <wp:effectExtent l="0" t="0" r="25400" b="25400"/>
             <wp:docPr id="5" name="Chart 5"/>
@@ -4964,7 +4989,7 @@
           <w:noProof/>
         </w:rPr>
         <w:drawing>
-          <wp:inline distT="0" distB="0" distL="0" distR="0" wp14:anchorId="48BE5E7B" wp14:editId="3398CCFE">
+          <wp:inline distT="0" distB="0" distL="0" distR="0" wp14:anchorId="48BE5E7B" wp14:editId="532F9AF8">
             <wp:extent cx="5486400" cy="3110865"/>
             <wp:effectExtent l="0" t="0" r="25400" b="13335"/>
             <wp:docPr id="6" name="Chart 6"/>
@@ -5011,6 +5036,13 @@
         </w:rPr>
         <w:t>Section 3</w:t>
       </w:r>
+      <w:r>
+        <w:rPr>
+          <w:rFonts w:ascii="Times New Roman" w:hAnsi="Times New Roman"/>
+          <w:b/>
+        </w:rPr>
+        <w:t>: Analysis</w:t>
+      </w:r>
     </w:p>
     <w:p>
       <w:pPr>
@@ -5376,18 +5408,390 @@
           <w:rFonts w:ascii="Times New Roman" w:hAnsi="Times New Roman"/>
         </w:rPr>
         <w:tab/>
-        <w:t>Male and female</w:t>
-      </w:r>
-      <w:bookmarkStart w:id="0" w:name="_GoBack"/>
-      <w:bookmarkEnd w:id="0"/>
-    </w:p>
-    <w:p>
-      <w:pPr>
-        <w:spacing w:line="480" w:lineRule="auto"/>
-        <w:rPr>
-          <w:rFonts w:ascii="Times New Roman" w:hAnsi="Times New Roman"/>
-        </w:rPr>
-      </w:pPr>
+        <w:t>Male</w:t>
+      </w:r>
+      <w:r>
+        <w:rPr>
+          <w:rFonts w:ascii="Times New Roman" w:hAnsi="Times New Roman"/>
+        </w:rPr>
+        <w:t xml:space="preserve"> (79.5)</w:t>
+      </w:r>
+      <w:r>
+        <w:rPr>
+          <w:rFonts w:ascii="Times New Roman" w:hAnsi="Times New Roman"/>
+        </w:rPr>
+        <w:t xml:space="preserve"> and female</w:t>
+      </w:r>
+      <w:r>
+        <w:rPr>
+          <w:rFonts w:ascii="Times New Roman" w:hAnsi="Times New Roman"/>
+        </w:rPr>
+        <w:t xml:space="preserve"> (85.5)</w:t>
+      </w:r>
+      <w:r>
+        <w:rPr>
+          <w:rFonts w:ascii="Times New Roman" w:hAnsi="Times New Roman"/>
+        </w:rPr>
+        <w:t xml:space="preserve"> life expectancies were similar to their Canadi</w:t>
+      </w:r>
+      <w:r>
+        <w:rPr>
+          <w:rFonts w:ascii="Times New Roman" w:hAnsi="Times New Roman"/>
+        </w:rPr>
+        <w:t>an counterparts of 80 and 84 respectively (</w:t>
+      </w:r>
+      <w:r>
+        <w:rPr>
+          <w:rFonts w:ascii="Times New Roman" w:hAnsi="Times New Roman"/>
+        </w:rPr>
+        <w:t>News, 2014</w:t>
+      </w:r>
+      <w:r>
+        <w:rPr>
+          <w:rFonts w:ascii="Times New Roman" w:hAnsi="Times New Roman"/>
+        </w:rPr>
+        <w:t>).</w:t>
+      </w:r>
+      <w:r>
+        <w:rPr>
+          <w:rFonts w:ascii="Times New Roman" w:hAnsi="Times New Roman"/>
+        </w:rPr>
+        <w:t xml:space="preserve"> </w:t>
+      </w:r>
+      <w:r>
+        <w:rPr>
+          <w:rFonts w:ascii="Times New Roman" w:hAnsi="Times New Roman"/>
+        </w:rPr>
+        <w:t xml:space="preserve">Females might have had a higher than normal life expectancy due to the wealth and better access to health care factors stated above. </w:t>
+      </w:r>
+      <w:r>
+        <w:rPr>
+          <w:rFonts w:ascii="Times New Roman" w:hAnsi="Times New Roman"/>
+        </w:rPr>
+        <w:t>It’s also interesting to note the relative small number of deaths due to cancer for females.</w:t>
+      </w:r>
+      <w:r>
+        <w:rPr>
+          <w:rFonts w:ascii="Times New Roman" w:hAnsi="Times New Roman"/>
+        </w:rPr>
+        <w:t xml:space="preserve"> This probably played a part in the higher female life expectancy. </w:t>
+      </w:r>
+      <w:r>
+        <w:rPr>
+          <w:rFonts w:ascii="Times New Roman" w:hAnsi="Times New Roman"/>
+        </w:rPr>
+        <w:t xml:space="preserve">One possibility is that females took advantage of this better health care in and around Toronto, while males did not. </w:t>
+      </w:r>
+      <w:r>
+        <w:rPr>
+          <w:rFonts w:ascii="Times New Roman" w:hAnsi="Times New Roman"/>
+        </w:rPr>
+        <w:t>Note m</w:t>
+      </w:r>
+      <w:r>
+        <w:rPr>
+          <w:rFonts w:ascii="Times New Roman" w:hAnsi="Times New Roman"/>
+        </w:rPr>
+        <w:t>en are 24% less likely to have visited a doctor in the past year than females (</w:t>
+      </w:r>
+      <w:r>
+        <w:rPr>
+          <w:rFonts w:ascii="Times New Roman" w:hAnsi="Times New Roman"/>
+        </w:rPr>
+        <w:t>Health Men, 2012</w:t>
+      </w:r>
+      <w:r>
+        <w:rPr>
+          <w:rFonts w:ascii="Times New Roman" w:hAnsi="Times New Roman"/>
+        </w:rPr>
+        <w:t xml:space="preserve">). </w:t>
+      </w:r>
+      <w:r>
+        <w:rPr>
+          <w:rFonts w:ascii="Times New Roman" w:hAnsi="Times New Roman"/>
+        </w:rPr>
+        <w:br/>
+      </w:r>
+      <w:r>
+        <w:rPr>
+          <w:rFonts w:ascii="Times New Roman" w:hAnsi="Times New Roman"/>
+        </w:rPr>
+        <w:tab/>
+        <w:t>The data from the 1920’s illustrates that the life expectancy for males and females was 59 and 61 respectively.</w:t>
+      </w:r>
+      <w:r>
+        <w:rPr>
+          <w:rFonts w:ascii="Times New Roman" w:hAnsi="Times New Roman"/>
+        </w:rPr>
+        <w:t xml:space="preserve"> An approximate increase of 2</w:t>
+      </w:r>
+      <w:r>
+        <w:rPr>
+          <w:rFonts w:ascii="Times New Roman" w:hAnsi="Times New Roman"/>
+        </w:rPr>
+        <w:t>2</w:t>
+      </w:r>
+      <w:r>
+        <w:rPr>
+          <w:rFonts w:ascii="Times New Roman" w:hAnsi="Times New Roman"/>
+        </w:rPr>
+        <w:t xml:space="preserve"> years over the course of a century!</w:t>
+      </w:r>
+      <w:r>
+        <w:rPr>
+          <w:rFonts w:ascii="Times New Roman" w:hAnsi="Times New Roman"/>
+        </w:rPr>
+        <w:t xml:space="preserve"> This increase can </w:t>
+      </w:r>
+      <w:r>
+        <w:rPr>
+          <w:rFonts w:ascii="Times New Roman" w:hAnsi="Times New Roman"/>
+        </w:rPr>
+        <w:t xml:space="preserve">be </w:t>
+      </w:r>
+      <w:r>
+        <w:rPr>
+          <w:rFonts w:ascii="Times New Roman" w:hAnsi="Times New Roman"/>
+        </w:rPr>
+        <w:t>attributed to ma</w:t>
+      </w:r>
+      <w:r>
+        <w:rPr>
+          <w:rFonts w:ascii="Times New Roman" w:hAnsi="Times New Roman"/>
+        </w:rPr>
+        <w:t>ny factors, vaccines or antibiotics to name a couple. I’d also like to note that welfare was introduced in approximately 1940 in Canada, and the Canadian Pension Plan (CPP) in 1965 (</w:t>
+      </w:r>
+      <w:r>
+        <w:rPr>
+          <w:rFonts w:ascii="Times New Roman" w:hAnsi="Times New Roman"/>
+        </w:rPr>
+        <w:t>Battle, 2013</w:t>
+      </w:r>
+      <w:r>
+        <w:rPr>
+          <w:rFonts w:ascii="Times New Roman" w:hAnsi="Times New Roman"/>
+        </w:rPr>
+        <w:t>)</w:t>
+      </w:r>
+      <w:r>
+        <w:rPr>
+          <w:rFonts w:ascii="Times New Roman" w:hAnsi="Times New Roman"/>
+        </w:rPr>
+        <w:t>(Moscovitch, 2014)</w:t>
+      </w:r>
+      <w:r>
+        <w:rPr>
+          <w:rFonts w:ascii="Times New Roman" w:hAnsi="Times New Roman"/>
+        </w:rPr>
+        <w:t>. Finally, the Medical Care Act was passed in 1966 and Canada Health Act was passed in 1984 allowing greater access to healthcare (</w:t>
+      </w:r>
+      <w:r>
+        <w:rPr>
+          <w:rFonts w:ascii="Times New Roman" w:hAnsi="Times New Roman"/>
+        </w:rPr>
+        <w:t>Dunlop, 2015</w:t>
+      </w:r>
+      <w:r>
+        <w:rPr>
+          <w:rFonts w:ascii="Times New Roman" w:hAnsi="Times New Roman"/>
+        </w:rPr>
+        <w:t xml:space="preserve">). All these have facets have contributed to Canada’s increasing life expectancy over the decade by making life and healthcare more affordable for the </w:t>
+      </w:r>
+      <w:r>
+        <w:rPr>
+          <w:rFonts w:ascii="Times New Roman" w:hAnsi="Times New Roman"/>
+        </w:rPr>
+        <w:t>population.</w:t>
+      </w:r>
+    </w:p>
+    <w:p>
+      <w:pPr>
+        <w:spacing w:line="276" w:lineRule="auto"/>
+        <w:ind w:firstLine="720"/>
+        <w:rPr>
+          <w:rFonts w:ascii="Times New Roman" w:hAnsi="Times New Roman"/>
+        </w:rPr>
+      </w:pPr>
+      <w:r>
+        <w:rPr>
+          <w:rFonts w:ascii="Times New Roman" w:hAnsi="Times New Roman"/>
+        </w:rPr>
+        <w:t>All three of th</w:t>
+      </w:r>
+      <w:r>
+        <w:rPr>
+          <w:rFonts w:ascii="Times New Roman" w:hAnsi="Times New Roman"/>
+        </w:rPr>
+        <w:t xml:space="preserve">e survival curves were sporadic, with not enough data points to get a smooth curve. </w:t>
+      </w:r>
+      <w:r>
+        <w:rPr>
+          <w:rFonts w:ascii="Times New Roman" w:hAnsi="Times New Roman"/>
+        </w:rPr>
+        <w:t>Men did have the earliest death</w:t>
+      </w:r>
+      <w:r>
+        <w:rPr>
+          <w:rFonts w:ascii="Times New Roman" w:hAnsi="Times New Roman"/>
+        </w:rPr>
+        <w:t xml:space="preserve"> at 25, and had a maximum life span of 99, three years less than their female counterparts. </w:t>
+      </w:r>
+      <w:r>
+        <w:rPr>
+          <w:rFonts w:ascii="Times New Roman" w:hAnsi="Times New Roman"/>
+        </w:rPr>
+        <w:t>This makes sense considering the 4-year age gap between male and female life expectancies. Also almost all of the examples in the book of extremely elderly individuals featured women</w:t>
+      </w:r>
+      <w:r>
+        <w:rPr>
+          <w:rFonts w:ascii="Times New Roman" w:hAnsi="Times New Roman"/>
+        </w:rPr>
+        <w:t xml:space="preserve"> – not men</w:t>
+      </w:r>
+      <w:r>
+        <w:rPr>
+          <w:rFonts w:ascii="Times New Roman" w:hAnsi="Times New Roman"/>
+        </w:rPr>
+        <w:t>.</w:t>
+      </w:r>
+      <w:r>
+        <w:rPr>
+          <w:rFonts w:ascii="Times New Roman" w:hAnsi="Times New Roman"/>
+        </w:rPr>
+        <w:t xml:space="preserve"> This is not coincidental as we di</w:t>
+      </w:r>
+      <w:r>
+        <w:rPr>
+          <w:rFonts w:ascii="Times New Roman" w:hAnsi="Times New Roman"/>
+        </w:rPr>
+        <w:t>scuss</w:t>
+      </w:r>
+      <w:r>
+        <w:rPr>
+          <w:rFonts w:ascii="Times New Roman" w:hAnsi="Times New Roman"/>
+        </w:rPr>
+        <w:t xml:space="preserve">ed above why females may live longer than males. </w:t>
+      </w:r>
+    </w:p>
+    <w:p>
+      <w:pPr>
+        <w:spacing w:line="276" w:lineRule="auto"/>
+        <w:ind w:firstLine="720"/>
+        <w:rPr>
+          <w:rFonts w:ascii="Times New Roman" w:hAnsi="Times New Roman"/>
+        </w:rPr>
+      </w:pPr>
+      <w:r>
+        <w:rPr>
+          <w:rFonts w:ascii="Times New Roman" w:hAnsi="Times New Roman"/>
+        </w:rPr>
+        <w:t xml:space="preserve">Also, in general men had many more deaths at younger ages. While only one of these was an accident, a case can still be made that the different lifestyle led by men may have caused this. </w:t>
+      </w:r>
+    </w:p>
+    <w:p>
+      <w:pPr>
+        <w:spacing w:line="276" w:lineRule="auto"/>
+        <w:rPr>
+          <w:rFonts w:ascii="Times New Roman" w:hAnsi="Times New Roman"/>
+        </w:rPr>
+      </w:pPr>
+      <w:r>
+        <w:rPr>
+          <w:rFonts w:ascii="Times New Roman" w:hAnsi="Times New Roman"/>
+        </w:rPr>
+        <w:tab/>
+        <w:t>The spi</w:t>
+      </w:r>
+      <w:r>
+        <w:rPr>
+          <w:rFonts w:ascii="Times New Roman" w:hAnsi="Times New Roman"/>
+        </w:rPr>
+        <w:t>ke in deaths began around age 79</w:t>
+      </w:r>
+      <w:r>
+        <w:rPr>
+          <w:rFonts w:ascii="Times New Roman" w:hAnsi="Times New Roman"/>
+        </w:rPr>
+        <w:t xml:space="preserve"> for men and around 83 for females.</w:t>
+      </w:r>
+      <w:r>
+        <w:rPr>
+          <w:rFonts w:ascii="Times New Roman" w:hAnsi="Times New Roman"/>
+        </w:rPr>
+        <w:t xml:space="preserve"> There was a spike for females in their early 70s who died of cancer. </w:t>
+      </w:r>
+      <w:r>
+        <w:rPr>
+          <w:rFonts w:ascii="Times New Roman" w:hAnsi="Times New Roman"/>
+        </w:rPr>
+        <w:t>Breast c</w:t>
+      </w:r>
+      <w:r>
+        <w:rPr>
+          <w:rFonts w:ascii="Times New Roman" w:hAnsi="Times New Roman"/>
+        </w:rPr>
+        <w:t>ancers, one of the major female</w:t>
+      </w:r>
+      <w:r>
+        <w:rPr>
+          <w:rFonts w:ascii="Times New Roman" w:hAnsi="Times New Roman"/>
+        </w:rPr>
+        <w:t xml:space="preserve"> cancer</w:t>
+      </w:r>
+      <w:r>
+        <w:rPr>
+          <w:rFonts w:ascii="Times New Roman" w:hAnsi="Times New Roman"/>
+        </w:rPr>
+        <w:t>s</w:t>
+      </w:r>
+      <w:r>
+        <w:rPr>
+          <w:rFonts w:ascii="Times New Roman" w:hAnsi="Times New Roman"/>
+        </w:rPr>
+        <w:t xml:space="preserve"> has a high chance of occurring during age 60</w:t>
+      </w:r>
+      <w:r>
+        <w:rPr>
+          <w:rFonts w:ascii="Times New Roman" w:hAnsi="Times New Roman"/>
+        </w:rPr>
+        <w:t>-70</w:t>
+      </w:r>
+      <w:r>
+        <w:rPr>
+          <w:rFonts w:ascii="Times New Roman" w:hAnsi="Times New Roman"/>
+        </w:rPr>
+        <w:t xml:space="preserve"> </w:t>
+      </w:r>
+      <w:r>
+        <w:rPr>
+          <w:rFonts w:ascii="Times New Roman" w:hAnsi="Times New Roman"/>
+        </w:rPr>
+        <w:t>and may have caused the jump (</w:t>
+      </w:r>
+      <w:r>
+        <w:rPr>
+          <w:rFonts w:ascii="Times New Roman" w:hAnsi="Times New Roman"/>
+        </w:rPr>
+        <w:t>Breast Cancer, 2012</w:t>
+      </w:r>
+      <w:r>
+        <w:rPr>
+          <w:rFonts w:ascii="Times New Roman" w:hAnsi="Times New Roman"/>
+        </w:rPr>
+        <w:t>)</w:t>
+      </w:r>
+      <w:r>
+        <w:rPr>
+          <w:rFonts w:ascii="Times New Roman" w:hAnsi="Times New Roman"/>
+        </w:rPr>
+        <w:t>.</w:t>
+      </w:r>
+      <w:r>
+        <w:rPr>
+          <w:rFonts w:ascii="Times New Roman" w:hAnsi="Times New Roman"/>
+        </w:rPr>
+        <w:t xml:space="preserve"> </w:t>
+      </w:r>
     </w:p>
     <w:p>
       <w:pPr>
@@ -5819,6 +6223,400 @@
         </w:rPr>
         <w:t>erences</w:t>
       </w:r>
+    </w:p>
+    <w:p>
+      <w:pPr>
+        <w:rPr>
+          <w:rFonts w:ascii="Times" w:eastAsia="Times New Roman" w:hAnsi="Times"/>
+          <w:sz w:val="20"/>
+          <w:szCs w:val="20"/>
+        </w:rPr>
+      </w:pPr>
+      <w:r>
+        <w:rPr>
+          <w:rFonts w:ascii="Times" w:eastAsia="Times New Roman" w:hAnsi="Times"/>
+          <w:sz w:val="20"/>
+          <w:szCs w:val="20"/>
+        </w:rPr>
+        <w:t xml:space="preserve">Battle, K. (2013, December 6). Canada Pension Plan. Retrieved July 4, 2015, from </w:t>
+      </w:r>
+      <w:r>
+        <w:rPr>
+          <w:rFonts w:ascii="Times" w:eastAsia="Times New Roman" w:hAnsi="Times"/>
+          <w:sz w:val="20"/>
+          <w:szCs w:val="20"/>
+        </w:rPr>
+        <w:tab/>
+      </w:r>
+      <w:r>
+        <w:rPr>
+          <w:rFonts w:ascii="Times" w:eastAsia="Times New Roman" w:hAnsi="Times"/>
+          <w:sz w:val="20"/>
+          <w:szCs w:val="20"/>
+        </w:rPr>
+        <w:t xml:space="preserve">http://www.thecanadianencyclopedia.ca/en/article/canada-pension-plan/ </w:t>
+      </w:r>
+    </w:p>
+    <w:p>
+      <w:pPr>
+        <w:rPr>
+          <w:rFonts w:ascii="Times" w:eastAsia="Times New Roman" w:hAnsi="Times"/>
+          <w:sz w:val="20"/>
+          <w:szCs w:val="20"/>
+        </w:rPr>
+      </w:pPr>
+    </w:p>
+    <w:p>
+      <w:pPr>
+        <w:rPr>
+          <w:rFonts w:ascii="Times" w:eastAsia="Times New Roman" w:hAnsi="Times"/>
+          <w:sz w:val="20"/>
+          <w:szCs w:val="20"/>
+        </w:rPr>
+      </w:pPr>
+      <w:r>
+        <w:rPr>
+          <w:rFonts w:ascii="Times" w:eastAsia="Times New Roman" w:hAnsi="Times"/>
+          <w:sz w:val="20"/>
+          <w:szCs w:val="20"/>
+        </w:rPr>
+        <w:t xml:space="preserve">Breast Cancer Risk in American Women. (2012, September 24). Retrieved July 4, 2015, from </w:t>
+      </w:r>
+      <w:r>
+        <w:rPr>
+          <w:rFonts w:ascii="Times" w:eastAsia="Times New Roman" w:hAnsi="Times"/>
+          <w:sz w:val="20"/>
+          <w:szCs w:val="20"/>
+        </w:rPr>
+        <w:tab/>
+      </w:r>
+      <w:r>
+        <w:rPr>
+          <w:rFonts w:ascii="Times" w:eastAsia="Times New Roman" w:hAnsi="Times"/>
+          <w:sz w:val="20"/>
+          <w:szCs w:val="20"/>
+        </w:rPr>
+        <w:t xml:space="preserve">http://www.cancer.gov/types/breast/risk-fact-sheet#q1 </w:t>
+      </w:r>
+    </w:p>
+    <w:p>
+      <w:pPr>
+        <w:rPr>
+          <w:rFonts w:ascii="Times" w:eastAsia="Times New Roman" w:hAnsi="Times"/>
+          <w:sz w:val="20"/>
+          <w:szCs w:val="20"/>
+        </w:rPr>
+      </w:pPr>
+    </w:p>
+    <w:p>
+      <w:pPr>
+        <w:rPr>
+          <w:rFonts w:ascii="Times" w:eastAsia="Times New Roman" w:hAnsi="Times"/>
+          <w:sz w:val="20"/>
+          <w:szCs w:val="20"/>
+        </w:rPr>
+      </w:pPr>
+      <w:r>
+        <w:rPr>
+          <w:rFonts w:ascii="Times" w:eastAsia="Times New Roman" w:hAnsi="Times"/>
+          <w:sz w:val="20"/>
+          <w:szCs w:val="20"/>
+        </w:rPr>
+        <w:t xml:space="preserve">Dunlop, M. (2015, March 4). Health Policy. Retrieved July 4, 2015, from </w:t>
+      </w:r>
+      <w:r>
+        <w:rPr>
+          <w:rFonts w:ascii="Times" w:eastAsia="Times New Roman" w:hAnsi="Times"/>
+          <w:sz w:val="20"/>
+          <w:szCs w:val="20"/>
+        </w:rPr>
+        <w:tab/>
+      </w:r>
+      <w:r>
+        <w:rPr>
+          <w:rFonts w:ascii="Times" w:eastAsia="Times New Roman" w:hAnsi="Times"/>
+          <w:sz w:val="20"/>
+          <w:szCs w:val="20"/>
+        </w:rPr>
+        <w:t xml:space="preserve">http://www.thecanadianencyclopedia.ca/en/article/health-policy/ </w:t>
+      </w:r>
+    </w:p>
+    <w:p>
+      <w:pPr>
+        <w:rPr>
+          <w:rFonts w:ascii="Times" w:eastAsia="Times New Roman" w:hAnsi="Times"/>
+          <w:sz w:val="20"/>
+          <w:szCs w:val="20"/>
+        </w:rPr>
+      </w:pPr>
+    </w:p>
+    <w:p>
+      <w:pPr>
+        <w:rPr>
+          <w:rFonts w:ascii="Times" w:eastAsia="Times New Roman" w:hAnsi="Times"/>
+          <w:sz w:val="20"/>
+          <w:szCs w:val="20"/>
+        </w:rPr>
+      </w:pPr>
+      <w:r>
+        <w:rPr>
+          <w:rFonts w:ascii="Times" w:eastAsia="Times New Roman" w:hAnsi="Times"/>
+          <w:sz w:val="20"/>
+          <w:szCs w:val="20"/>
+        </w:rPr>
+        <w:t>Healthy Men. (2012, December 4). Retrieved July 4, 2015, from http://www.ahrq.gov/patients-</w:t>
+      </w:r>
+      <w:r>
+        <w:rPr>
+          <w:rFonts w:ascii="Times" w:eastAsia="Times New Roman" w:hAnsi="Times"/>
+          <w:sz w:val="20"/>
+          <w:szCs w:val="20"/>
+        </w:rPr>
+        <w:tab/>
+      </w:r>
+      <w:r>
+        <w:rPr>
+          <w:rFonts w:ascii="Times" w:eastAsia="Times New Roman" w:hAnsi="Times"/>
+          <w:sz w:val="20"/>
+          <w:szCs w:val="20"/>
+        </w:rPr>
+        <w:t xml:space="preserve">consumers/patient-involvement/healthy-men/index.html </w:t>
+      </w:r>
+    </w:p>
+    <w:p>
+      <w:pPr>
+        <w:rPr>
+          <w:rFonts w:ascii="Times" w:eastAsia="Times New Roman" w:hAnsi="Times"/>
+          <w:sz w:val="20"/>
+          <w:szCs w:val="20"/>
+        </w:rPr>
+      </w:pPr>
+    </w:p>
+    <w:p>
+      <w:pPr>
+        <w:rPr>
+          <w:rFonts w:ascii="Times" w:eastAsia="Times New Roman" w:hAnsi="Times"/>
+          <w:sz w:val="20"/>
+          <w:szCs w:val="20"/>
+        </w:rPr>
+      </w:pPr>
+      <w:r>
+        <w:rPr>
+          <w:rFonts w:ascii="Times" w:eastAsia="Times New Roman" w:hAnsi="Times"/>
+          <w:sz w:val="20"/>
+          <w:szCs w:val="20"/>
+        </w:rPr>
+        <w:t xml:space="preserve">MacQueen, M. (2014, May 10). How living longer can hurt your retirement planning | Toronto Star. </w:t>
+      </w:r>
+      <w:r>
+        <w:rPr>
+          <w:rFonts w:ascii="Times" w:eastAsia="Times New Roman" w:hAnsi="Times"/>
+          <w:sz w:val="20"/>
+          <w:szCs w:val="20"/>
+        </w:rPr>
+        <w:tab/>
+      </w:r>
+      <w:r>
+        <w:rPr>
+          <w:rFonts w:ascii="Times" w:eastAsia="Times New Roman" w:hAnsi="Times"/>
+          <w:sz w:val="20"/>
+          <w:szCs w:val="20"/>
+        </w:rPr>
+        <w:t xml:space="preserve">Retrieved July 4, 2015. </w:t>
+      </w:r>
+    </w:p>
+    <w:p>
+      <w:pPr>
+        <w:rPr>
+          <w:rFonts w:ascii="Times" w:eastAsia="Times New Roman" w:hAnsi="Times"/>
+          <w:sz w:val="20"/>
+          <w:szCs w:val="20"/>
+        </w:rPr>
+      </w:pPr>
+    </w:p>
+    <w:p>
+      <w:pPr>
+        <w:rPr>
+          <w:rFonts w:ascii="Times" w:eastAsia="Times New Roman" w:hAnsi="Times"/>
+          <w:sz w:val="20"/>
+          <w:szCs w:val="20"/>
+        </w:rPr>
+      </w:pPr>
+      <w:r>
+        <w:rPr>
+          <w:rFonts w:ascii="Times" w:eastAsia="Times New Roman" w:hAnsi="Times"/>
+          <w:sz w:val="20"/>
+          <w:szCs w:val="20"/>
+        </w:rPr>
+        <w:t xml:space="preserve">Moscovitch, A. (2014, March 7). Welfare State. Retrieved July 4, 2015, from </w:t>
+      </w:r>
+      <w:r>
+        <w:rPr>
+          <w:rFonts w:ascii="Times" w:eastAsia="Times New Roman" w:hAnsi="Times"/>
+          <w:sz w:val="20"/>
+          <w:szCs w:val="20"/>
+        </w:rPr>
+        <w:tab/>
+      </w:r>
+      <w:r>
+        <w:rPr>
+          <w:rFonts w:ascii="Times" w:eastAsia="Times New Roman" w:hAnsi="Times"/>
+          <w:sz w:val="20"/>
+          <w:szCs w:val="20"/>
+        </w:rPr>
+        <w:t xml:space="preserve">http://www.thecanadianencyclopedia.ca/en/article/welfare-state/ </w:t>
+      </w:r>
+    </w:p>
+    <w:p>
+      <w:pPr>
+        <w:rPr>
+          <w:rFonts w:ascii="Times" w:eastAsia="Times New Roman" w:hAnsi="Times"/>
+          <w:sz w:val="20"/>
+          <w:szCs w:val="20"/>
+        </w:rPr>
+      </w:pPr>
+    </w:p>
+    <w:p>
+      <w:pPr>
+        <w:rPr>
+          <w:rFonts w:ascii="Times" w:eastAsia="Times New Roman" w:hAnsi="Times"/>
+          <w:sz w:val="20"/>
+          <w:szCs w:val="20"/>
+        </w:rPr>
+      </w:pPr>
+      <w:r>
+        <w:rPr>
+          <w:rFonts w:ascii="Times" w:eastAsia="Times New Roman" w:hAnsi="Times"/>
+          <w:sz w:val="20"/>
+          <w:szCs w:val="20"/>
+        </w:rPr>
+        <w:t xml:space="preserve">News, C. (2014, May 15). Life expectancy in Canada hits 80 for men, 84 for women. Retrieved July 4, </w:t>
+      </w:r>
+      <w:r>
+        <w:rPr>
+          <w:rFonts w:ascii="Times" w:eastAsia="Times New Roman" w:hAnsi="Times"/>
+          <w:sz w:val="20"/>
+          <w:szCs w:val="20"/>
+        </w:rPr>
+        <w:tab/>
+      </w:r>
+      <w:r>
+        <w:rPr>
+          <w:rFonts w:ascii="Times" w:eastAsia="Times New Roman" w:hAnsi="Times"/>
+          <w:sz w:val="20"/>
+          <w:szCs w:val="20"/>
+        </w:rPr>
+        <w:t xml:space="preserve">2015. </w:t>
+      </w:r>
+    </w:p>
+    <w:p>
+      <w:pPr>
+        <w:rPr>
+          <w:rFonts w:ascii="Times" w:eastAsia="Times New Roman" w:hAnsi="Times"/>
+          <w:sz w:val="20"/>
+          <w:szCs w:val="20"/>
+        </w:rPr>
+      </w:pPr>
+    </w:p>
+    <w:p>
+      <w:pPr>
+        <w:rPr>
+          <w:rFonts w:ascii="Times" w:eastAsia="Times New Roman" w:hAnsi="Times"/>
+          <w:sz w:val="20"/>
+          <w:szCs w:val="20"/>
+        </w:rPr>
+      </w:pPr>
+      <w:r>
+        <w:rPr>
+          <w:rFonts w:ascii="Times" w:eastAsia="Times New Roman" w:hAnsi="Times"/>
+          <w:sz w:val="20"/>
+          <w:szCs w:val="20"/>
+        </w:rPr>
+        <w:t xml:space="preserve">Scientific America. </w:t>
+      </w:r>
+      <w:r>
+        <w:rPr>
+          <w:rFonts w:ascii="Times" w:eastAsia="Times New Roman" w:hAnsi="Times"/>
+          <w:sz w:val="20"/>
+          <w:szCs w:val="20"/>
+        </w:rPr>
+        <w:t>(2004, August 30).</w:t>
+      </w:r>
+      <w:r>
+        <w:rPr>
+          <w:rFonts w:ascii="Times" w:eastAsia="Times New Roman" w:hAnsi="Times"/>
+          <w:sz w:val="20"/>
+          <w:szCs w:val="20"/>
+        </w:rPr>
+        <w:t xml:space="preserve"> </w:t>
+      </w:r>
+      <w:r>
+        <w:rPr>
+          <w:rFonts w:ascii="Times" w:eastAsia="Times New Roman" w:hAnsi="Times"/>
+          <w:sz w:val="20"/>
+          <w:szCs w:val="20"/>
+        </w:rPr>
+        <w:t>Why is life expectancy longe</w:t>
+      </w:r>
+      <w:r>
+        <w:rPr>
+          <w:rFonts w:ascii="Times" w:eastAsia="Times New Roman" w:hAnsi="Times"/>
+          <w:sz w:val="20"/>
+          <w:szCs w:val="20"/>
+        </w:rPr>
+        <w:t>r for women than it is for men?</w:t>
+      </w:r>
+      <w:r>
+        <w:rPr>
+          <w:rFonts w:ascii="Times" w:eastAsia="Times New Roman" w:hAnsi="Times"/>
+          <w:sz w:val="20"/>
+          <w:szCs w:val="20"/>
+        </w:rPr>
+        <w:t xml:space="preserve"> </w:t>
+      </w:r>
+      <w:r>
+        <w:rPr>
+          <w:rFonts w:ascii="Times" w:eastAsia="Times New Roman" w:hAnsi="Times"/>
+          <w:sz w:val="20"/>
+          <w:szCs w:val="20"/>
+        </w:rPr>
+        <w:tab/>
+      </w:r>
+      <w:r>
+        <w:rPr>
+          <w:rFonts w:ascii="Times" w:eastAsia="Times New Roman" w:hAnsi="Times"/>
+          <w:sz w:val="20"/>
+          <w:szCs w:val="20"/>
+        </w:rPr>
+        <w:t xml:space="preserve">Retrieved July 4, 2015, from http://www.scientificamerican.com/article/why-is-life-expectancy-lo/ </w:t>
+      </w:r>
+    </w:p>
+    <w:p>
+      <w:pPr>
+        <w:rPr>
+          <w:rFonts w:ascii="Times" w:eastAsia="Times New Roman" w:hAnsi="Times"/>
+          <w:sz w:val="20"/>
+          <w:szCs w:val="20"/>
+        </w:rPr>
+      </w:pPr>
+    </w:p>
+    <w:p>
+      <w:pPr>
+        <w:rPr>
+          <w:rFonts w:ascii="Times" w:eastAsia="Times New Roman" w:hAnsi="Times"/>
+          <w:sz w:val="20"/>
+          <w:szCs w:val="20"/>
+        </w:rPr>
+      </w:pPr>
+    </w:p>
+    <w:p>
+      <w:pPr>
+        <w:rPr>
+          <w:rFonts w:ascii="Times" w:eastAsia="Times New Roman" w:hAnsi="Times"/>
+          <w:sz w:val="20"/>
+          <w:szCs w:val="20"/>
+        </w:rPr>
+      </w:pPr>
     </w:p>
     <w:p/>
     <w:sectPr>
@@ -6270,6 +7068,17 @@
       <w:szCs w:val="18"/>
     </w:rPr>
   </w:style>
+  <w:style w:type="character" w:styleId="Hyperlink">
+    <w:name w:val="Hyperlink"/>
+    <w:basedOn w:val="DefaultParagraphFont"/>
+    <w:uiPriority w:val="99"/>
+    <w:unhideWhenUsed/>
+    <w:rsid w:val="005332BE"/>
+    <w:rPr>
+      <w:color w:val="0000FF" w:themeColor="hyperlink"/>
+      <w:u w:val="single"/>
+    </w:rPr>
+  </w:style>
 </w:styles>
 </file>
 
@@ -6566,6 +7375,17 @@
       <w:szCs w:val="18"/>
     </w:rPr>
   </w:style>
+  <w:style w:type="character" w:styleId="Hyperlink">
+    <w:name w:val="Hyperlink"/>
+    <w:basedOn w:val="DefaultParagraphFont"/>
+    <w:uiPriority w:val="99"/>
+    <w:unhideWhenUsed/>
+    <w:rsid w:val="005332BE"/>
+    <w:rPr>
+      <w:color w:val="0000FF" w:themeColor="hyperlink"/>
+      <w:u w:val="single"/>
+    </w:rPr>
+  </w:style>
 </w:styles>
 </file>
 
@@ -7340,7 +8160,7 @@
                   <c:v>1.0</c:v>
                 </c:pt>
                 <c:pt idx="77">
-                  <c:v>0.0</c:v>
+                  <c:v>1.0</c:v>
                 </c:pt>
                 <c:pt idx="78">
                   <c:v>0.0</c:v>
@@ -7352,7 +8172,7 @@
                   <c:v>3.0</c:v>
                 </c:pt>
                 <c:pt idx="81">
-                  <c:v>0.0</c:v>
+                  <c:v>1.0</c:v>
                 </c:pt>
                 <c:pt idx="82">
                   <c:v>3.0</c:v>
@@ -8444,10 +9264,10 @@
                   <c:v>0.0</c:v>
                 </c:pt>
                 <c:pt idx="3">
-                  <c:v>1.0</c:v>
+                  <c:v>0.0</c:v>
                 </c:pt>
                 <c:pt idx="4">
-                  <c:v>3.0</c:v>
+                  <c:v>2.0</c:v>
                 </c:pt>
                 <c:pt idx="5">
                   <c:v>1.0</c:v>
@@ -8459,7 +9279,7 @@
                   <c:v>1.0</c:v>
                 </c:pt>
                 <c:pt idx="8">
-                  <c:v>34.0</c:v>
+                  <c:v>32.0</c:v>
                 </c:pt>
                 <c:pt idx="9">
                   <c:v>2.0</c:v>
@@ -8492,7 +9312,7 @@
                   <c:v>0.0</c:v>
                 </c:pt>
                 <c:pt idx="19">
-                  <c:v>2.0</c:v>
+                  <c:v>1.0</c:v>
                 </c:pt>
                 <c:pt idx="20">
                   <c:v>0.0</c:v>
@@ -8869,6 +9689,16 @@
         <c:majorTickMark val="out"/>
         <c:minorTickMark val="none"/>
         <c:tickLblPos val="nextTo"/>
+        <c:txPr>
+          <a:bodyPr/>
+          <a:lstStyle/>
+          <a:p>
+            <a:pPr>
+              <a:defRPr sz="800"/>
+            </a:pPr>
+            <a:endParaRPr lang="en-US"/>
+          </a:p>
+        </c:txPr>
         <c:crossAx val="2056320696"/>
         <c:crosses val="autoZero"/>
         <c:auto val="1"/>

</xml_diff>